<commit_message>
updated CH1~CH8 and new boxmodel
i updated and add boxmodel
</commit_message>
<xml_diff>
--- a/Allen/Html深入淺出/ch1/ch1認識html.docx
+++ b/Allen/Html深入淺出/ch1/ch1認識html.docx
@@ -39,6 +39,7 @@
         <w:ind w:rightChars="50" w:right="120"/>
         <w:rPr>
           <w:rFonts w:ascii="標楷體" w:eastAsia="標楷體" w:hAnsi="標楷體"/>
+          <w:b/>
           <w:sz w:val="28"/>
           <w:szCs w:val="28"/>
         </w:rPr>
@@ -46,6 +47,7 @@
       <w:r>
         <w:rPr>
           <w:rFonts w:ascii="標楷體" w:eastAsia="標楷體" w:hAnsi="標楷體" w:hint="eastAsia"/>
+          <w:b/>
           <w:sz w:val="28"/>
           <w:szCs w:val="28"/>
         </w:rPr>
@@ -54,17 +56,20 @@
     </w:p>
     <w:p>
       <w:pPr>
-        <w:pStyle w:val="ae"/>
-        <w:numPr>
-          <w:ilvl w:val="0"/>
-          <w:numId w:val="6"/>
-        </w:numPr>
         <w:spacing w:beforeLines="50" w:before="180"/>
-        <w:ind w:leftChars="0" w:rightChars="50" w:right="120"/>
+        <w:ind w:left="960" w:rightChars="50" w:right="120" w:firstLine="480"/>
         <w:rPr>
           <w:rFonts w:ascii="標楷體" w:eastAsia="標楷體" w:hAnsi="標楷體"/>
         </w:rPr>
       </w:pPr>
+      <w:proofErr w:type="gramStart"/>
+      <w:r>
+        <w:rPr>
+          <w:rFonts w:ascii="標楷體" w:eastAsia="標楷體" w:hAnsi="標楷體" w:hint="eastAsia"/>
+        </w:rPr>
+        <w:t>‧</w:t>
+      </w:r>
+      <w:proofErr w:type="gramEnd"/>
       <w:r>
         <w:rPr>
           <w:rFonts w:ascii="標楷體" w:eastAsia="標楷體" w:hAnsi="標楷體" w:hint="eastAsia"/>
@@ -74,17 +79,20 @@
     </w:p>
     <w:p>
       <w:pPr>
-        <w:pStyle w:val="ae"/>
-        <w:numPr>
-          <w:ilvl w:val="0"/>
-          <w:numId w:val="6"/>
-        </w:numPr>
         <w:spacing w:beforeLines="50" w:before="180"/>
-        <w:ind w:leftChars="0" w:rightChars="50" w:right="120"/>
+        <w:ind w:left="960" w:rightChars="50" w:right="120" w:firstLine="480"/>
         <w:rPr>
           <w:rFonts w:ascii="標楷體" w:eastAsia="標楷體" w:hAnsi="標楷體"/>
         </w:rPr>
       </w:pPr>
+      <w:proofErr w:type="gramStart"/>
+      <w:r>
+        <w:rPr>
+          <w:rFonts w:ascii="標楷體" w:eastAsia="標楷體" w:hAnsi="標楷體" w:hint="eastAsia"/>
+        </w:rPr>
+        <w:t>‧</w:t>
+      </w:r>
+      <w:proofErr w:type="gramEnd"/>
       <w:r>
         <w:rPr>
           <w:rFonts w:ascii="標楷體" w:eastAsia="標楷體" w:hAnsi="標楷體" w:hint="eastAsia"/>
@@ -98,6 +106,7 @@
         <w:ind w:rightChars="50" w:right="120"/>
         <w:rPr>
           <w:rFonts w:ascii="標楷體" w:eastAsia="標楷體" w:hAnsi="標楷體"/>
+          <w:b/>
           <w:sz w:val="28"/>
           <w:szCs w:val="28"/>
         </w:rPr>
@@ -105,6 +114,7 @@
       <w:r>
         <w:rPr>
           <w:rFonts w:ascii="標楷體" w:eastAsia="標楷體" w:hAnsi="標楷體" w:hint="eastAsia"/>
+          <w:b/>
           <w:sz w:val="28"/>
           <w:szCs w:val="28"/>
         </w:rPr>
@@ -113,57 +123,66 @@
     </w:p>
     <w:p>
       <w:pPr>
-        <w:pStyle w:val="ae"/>
-        <w:numPr>
-          <w:ilvl w:val="0"/>
-          <w:numId w:val="7"/>
-        </w:numPr>
         <w:spacing w:beforeLines="50" w:before="180"/>
-        <w:ind w:leftChars="0" w:rightChars="50" w:right="120"/>
+        <w:ind w:left="960" w:rightChars="50" w:right="120" w:firstLine="480"/>
+        <w:rPr>
+          <w:rFonts w:ascii="標楷體" w:eastAsia="標楷體" w:hAnsi="標楷體" w:hint="eastAsia"/>
+        </w:rPr>
+      </w:pPr>
+      <w:proofErr w:type="gramStart"/>
+      <w:r>
+        <w:rPr>
+          <w:rFonts w:ascii="標楷體" w:eastAsia="標楷體" w:hAnsi="標楷體" w:hint="eastAsia"/>
+        </w:rPr>
+        <w:t>‧</w:t>
+      </w:r>
+      <w:proofErr w:type="gramEnd"/>
+      <w:r>
+        <w:rPr>
+          <w:rFonts w:ascii="標楷體" w:eastAsia="標楷體" w:hAnsi="標楷體" w:hint="eastAsia"/>
+        </w:rPr>
+        <w:t>全天候等待網站瀏覽器對網頁、圖像、音訊、視訊的請求</w:t>
+      </w:r>
+    </w:p>
+    <w:p>
+      <w:pPr>
+        <w:spacing w:beforeLines="50" w:before="180"/>
+        <w:ind w:left="960" w:rightChars="50" w:right="120" w:firstLine="480"/>
         <w:rPr>
           <w:rFonts w:ascii="標楷體" w:eastAsia="標楷體" w:hAnsi="標楷體"/>
         </w:rPr>
       </w:pPr>
-      <w:r>
-        <w:rPr>
-          <w:rFonts w:ascii="標楷體" w:eastAsia="標楷體" w:hAnsi="標楷體" w:hint="eastAsia"/>
-        </w:rPr>
-        <w:t>全天候等待網站瀏覽器對網頁、圖像、音訊、視訊的請求</w:t>
-      </w:r>
-    </w:p>
-    <w:p>
-      <w:pPr>
-        <w:pStyle w:val="ae"/>
-        <w:numPr>
-          <w:ilvl w:val="0"/>
-          <w:numId w:val="7"/>
-        </w:numPr>
+      <w:proofErr w:type="gramStart"/>
+      <w:r>
+        <w:rPr>
+          <w:rFonts w:ascii="標楷體" w:eastAsia="標楷體" w:hAnsi="標楷體" w:hint="eastAsia"/>
+        </w:rPr>
+        <w:t>‧</w:t>
+      </w:r>
+      <w:proofErr w:type="gramEnd"/>
+      <w:r>
+        <w:rPr>
+          <w:rFonts w:ascii="標楷體" w:eastAsia="標楷體" w:hAnsi="標楷體" w:hint="eastAsia"/>
+        </w:rPr>
+        <w:t>伺服器存放HTML檔案、圖像、音訊、以及其他類型檔案</w:t>
+      </w:r>
+    </w:p>
+    <w:p>
+      <w:pPr>
         <w:spacing w:beforeLines="50" w:before="180"/>
-        <w:ind w:leftChars="0" w:rightChars="50" w:right="120"/>
+        <w:ind w:left="960" w:rightChars="50" w:right="120" w:firstLine="480"/>
         <w:rPr>
           <w:rFonts w:ascii="標楷體" w:eastAsia="標楷體" w:hAnsi="標楷體"/>
         </w:rPr>
       </w:pPr>
-      <w:r>
-        <w:rPr>
-          <w:rFonts w:ascii="標楷體" w:eastAsia="標楷體" w:hAnsi="標楷體" w:hint="eastAsia"/>
-        </w:rPr>
-        <w:t>伺服器存放HTML檔案、圖像、音訊、以及其他類型檔案</w:t>
-      </w:r>
-    </w:p>
-    <w:p>
-      <w:pPr>
-        <w:pStyle w:val="ae"/>
-        <w:numPr>
-          <w:ilvl w:val="0"/>
-          <w:numId w:val="7"/>
-        </w:numPr>
-        <w:spacing w:beforeLines="50" w:before="180"/>
-        <w:ind w:leftChars="0" w:rightChars="50" w:right="120"/>
-        <w:rPr>
-          <w:rFonts w:ascii="標楷體" w:eastAsia="標楷體" w:hAnsi="標楷體"/>
-        </w:rPr>
-      </w:pPr>
+      <w:proofErr w:type="gramStart"/>
+      <w:r>
+        <w:rPr>
+          <w:rFonts w:ascii="標楷體" w:eastAsia="標楷體" w:hAnsi="標楷體" w:hint="eastAsia"/>
+        </w:rPr>
+        <w:t>‧</w:t>
+      </w:r>
+      <w:proofErr w:type="gramEnd"/>
       <w:r>
         <w:rPr>
           <w:rFonts w:ascii="標楷體" w:eastAsia="標楷體" w:hAnsi="標楷體" w:hint="eastAsia"/>
@@ -183,7 +202,7 @@
     <w:p>
       <w:pPr>
         <w:spacing w:beforeLines="50" w:before="180"/>
-        <w:ind w:left="960" w:rightChars="50" w:right="120"/>
+        <w:ind w:rightChars="50" w:right="120" w:firstLine="480"/>
         <w:rPr>
           <w:rFonts w:ascii="標楷體" w:eastAsia="標楷體" w:hAnsi="標楷體"/>
         </w:rPr>
@@ -193,12 +212,6 @@
           <w:rFonts w:ascii="標楷體" w:eastAsia="標楷體" w:hAnsi="標楷體" w:hint="eastAsia"/>
         </w:rPr>
         <w:t>聯結動作(click)即是瀏覽器對伺服器做某個HTML檔案請求動作，然後</w:t>
-      </w:r>
-      <w:r>
-        <w:rPr>
-          <w:rFonts w:ascii="標楷體" w:eastAsia="標楷體" w:hAnsi="標楷體" w:hint="eastAsia"/>
-        </w:rPr>
-        <w:t xml:space="preserve">   </w:t>
       </w:r>
       <w:r>
         <w:rPr>
@@ -293,42 +306,241 @@
         <w:spacing w:beforeLines="50" w:before="180"/>
         <w:ind w:rightChars="50" w:right="120"/>
         <w:rPr>
-          <w:rFonts w:ascii="標楷體" w:eastAsia="標楷體" w:hAnsi="標楷體"/>
+          <w:rFonts w:ascii="標楷體" w:eastAsia="標楷體" w:hAnsi="標楷體" w:hint="eastAsia"/>
+          <w:b/>
           <w:sz w:val="28"/>
           <w:szCs w:val="28"/>
         </w:rPr>
       </w:pPr>
-      <w:r>
-        <w:rPr>
-          <w:rFonts w:ascii="標楷體" w:eastAsia="標楷體" w:hAnsi="標楷體" w:hint="eastAsia"/>
+    </w:p>
+    <w:p>
+      <w:pPr>
+        <w:spacing w:beforeLines="50" w:before="180"/>
+        <w:ind w:rightChars="50" w:right="120"/>
+        <w:rPr>
+          <w:rFonts w:ascii="標楷體" w:eastAsia="標楷體" w:hAnsi="標楷體" w:hint="eastAsia"/>
+          <w:b/>
           <w:sz w:val="28"/>
           <w:szCs w:val="28"/>
         </w:rPr>
-        <w:t>瀏覽器</w:t>
-      </w:r>
-      <w:r>
-        <w:rPr>
-          <w:rFonts w:ascii="標楷體" w:eastAsia="標楷體" w:hAnsi="標楷體" w:hint="eastAsia"/>
+      </w:pPr>
+    </w:p>
+    <w:p>
+      <w:pPr>
+        <w:spacing w:beforeLines="50" w:before="180"/>
+        <w:ind w:rightChars="50" w:right="120"/>
+        <w:rPr>
+          <w:rFonts w:ascii="標楷體" w:eastAsia="標楷體" w:hAnsi="標楷體" w:hint="eastAsia"/>
+          <w:b/>
           <w:sz w:val="28"/>
           <w:szCs w:val="28"/>
         </w:rPr>
-        <w:t>怎麼呈現</w:t>
-      </w:r>
-      <w:r>
-        <w:rPr>
-          <w:rFonts w:ascii="標楷體" w:eastAsia="標楷體" w:hAnsi="標楷體" w:hint="eastAsia"/>
+      </w:pPr>
+    </w:p>
+    <w:p>
+      <w:pPr>
+        <w:spacing w:beforeLines="50" w:before="180"/>
+        <w:ind w:rightChars="50" w:right="120"/>
+        <w:rPr>
+          <w:rFonts w:ascii="標楷體" w:eastAsia="標楷體" w:hAnsi="標楷體"/>
+          <w:b/>
           <w:sz w:val="28"/>
           <w:szCs w:val="28"/>
         </w:rPr>
-        <w:t>網頁</w:t>
-      </w:r>
-      <w:r>
-        <w:rPr>
-          <w:rFonts w:ascii="標楷體" w:eastAsia="標楷體" w:hAnsi="標楷體" w:hint="eastAsia"/>
+      </w:pPr>
+      <w:r>
+        <w:rPr>
+          <w:rFonts w:ascii="標楷體" w:eastAsia="標楷體" w:hAnsi="標楷體" w:hint="eastAsia"/>
+          <w:b/>
           <w:sz w:val="28"/>
           <w:szCs w:val="28"/>
         </w:rPr>
+        <w:lastRenderedPageBreak/>
+        <w:t>瀏覽器</w:t>
+      </w:r>
+      <w:r>
+        <w:rPr>
+          <w:rFonts w:ascii="標楷體" w:eastAsia="標楷體" w:hAnsi="標楷體" w:hint="eastAsia"/>
+          <w:b/>
+          <w:sz w:val="28"/>
+          <w:szCs w:val="28"/>
+        </w:rPr>
+        <w:t>怎麼呈現</w:t>
+      </w:r>
+      <w:r>
+        <w:rPr>
+          <w:rFonts w:ascii="標楷體" w:eastAsia="標楷體" w:hAnsi="標楷體" w:hint="eastAsia"/>
+          <w:b/>
+          <w:sz w:val="28"/>
+          <w:szCs w:val="28"/>
+        </w:rPr>
+        <w:t>網頁</w:t>
+      </w:r>
+      <w:r>
+        <w:rPr>
+          <w:rFonts w:ascii="標楷體" w:eastAsia="標楷體" w:hAnsi="標楷體" w:hint="eastAsia"/>
+          <w:b/>
+          <w:sz w:val="28"/>
+          <w:szCs w:val="28"/>
+        </w:rPr>
         <w:t>?</w:t>
+      </w:r>
+    </w:p>
+    <w:p>
+      <w:pPr>
+        <w:spacing w:beforeLines="50" w:before="180"/>
+        <w:ind w:rightChars="50" w:right="120" w:firstLine="480"/>
+        <w:rPr>
+          <w:rFonts w:ascii="標楷體" w:eastAsia="標楷體" w:hAnsi="標楷體"/>
+        </w:rPr>
+      </w:pPr>
+      <w:r>
+        <w:rPr>
+          <w:rFonts w:ascii="標楷體" w:eastAsia="標楷體" w:hAnsi="標楷體" w:hint="eastAsia"/>
+        </w:rPr>
+        <w:t>瀏覽器讀html原始碼，會解譯環繞文字內容的標籤&lt;tag&gt;</w:t>
+      </w:r>
+      <w:r>
+        <w:rPr>
+          <w:rFonts w:ascii="標楷體" w:eastAsia="標楷體" w:hAnsi="標楷體" w:hint="eastAsia"/>
+        </w:rPr>
+        <w:t>，</w:t>
+      </w:r>
+      <w:r>
+        <w:rPr>
+          <w:rFonts w:ascii="標楷體" w:eastAsia="標楷體" w:hAnsi="標楷體" w:hint="eastAsia"/>
+        </w:rPr>
+        <w:t>標籤描述文字內容的</w:t>
+      </w:r>
+      <w:r>
+        <w:rPr>
+          <w:rFonts w:ascii="標楷體" w:eastAsia="標楷體" w:hAnsi="標楷體" w:hint="eastAsia"/>
+          <w:b/>
+        </w:rPr>
+        <w:t>架構</w:t>
+      </w:r>
+      <w:r>
+        <w:rPr>
+          <w:rFonts w:ascii="標楷體" w:eastAsia="標楷體" w:hAnsi="標楷體" w:hint="eastAsia"/>
+        </w:rPr>
+        <w:t>與</w:t>
+      </w:r>
+      <w:r>
+        <w:rPr>
+          <w:rFonts w:ascii="標楷體" w:eastAsia="標楷體" w:hAnsi="標楷體" w:hint="eastAsia"/>
+          <w:b/>
+        </w:rPr>
+        <w:t>意義</w:t>
+      </w:r>
+      <w:r>
+        <w:rPr>
+          <w:rFonts w:ascii="標楷體" w:eastAsia="標楷體" w:hAnsi="標楷體" w:hint="eastAsia"/>
+          <w:b/>
+        </w:rPr>
+        <w:t>，</w:t>
+      </w:r>
+      <w:r>
+        <w:rPr>
+          <w:rFonts w:ascii="標楷體" w:eastAsia="標楷體" w:hAnsi="標楷體" w:hint="eastAsia"/>
+        </w:rPr>
+        <w:t>意</w:t>
+      </w:r>
+      <w:bookmarkStart w:id="0" w:name="_GoBack"/>
+      <w:bookmarkEnd w:id="0"/>
+      <w:r>
+        <w:rPr>
+          <w:rFonts w:ascii="標楷體" w:eastAsia="標楷體" w:hAnsi="標楷體" w:hint="eastAsia"/>
+        </w:rPr>
+        <w:t>思就是</w:t>
+      </w:r>
+      <w:r>
+        <w:rPr>
+          <w:rFonts w:ascii="標楷體" w:eastAsia="標楷體" w:hAnsi="標楷體"/>
+        </w:rPr>
+        <w:t>H</w:t>
+      </w:r>
+      <w:r>
+        <w:rPr>
+          <w:rFonts w:ascii="標楷體" w:eastAsia="標楷體" w:hAnsi="標楷體" w:hint="eastAsia"/>
+        </w:rPr>
+        <w:t>tml對瀏覽器說明了文件架構:如標題位置、段落位置</w:t>
+      </w:r>
+      <w:r>
+        <w:rPr>
+          <w:rFonts w:ascii="標楷體" w:eastAsia="標楷體" w:hAnsi="標楷體" w:hint="eastAsia"/>
+        </w:rPr>
+        <w:t>。</w:t>
+      </w:r>
+    </w:p>
+    <w:p>
+      <w:pPr>
+        <w:spacing w:beforeLines="50" w:before="180"/>
+        <w:ind w:rightChars="50" w:right="120" w:firstLine="480"/>
+        <w:rPr>
+          <w:rFonts w:ascii="標楷體" w:eastAsia="標楷體" w:hAnsi="標楷體"/>
+        </w:rPr>
+      </w:pPr>
+      <w:r>
+        <w:rPr>
+          <w:rFonts w:ascii="標楷體" w:eastAsia="標楷體" w:hAnsi="標楷體" w:hint="eastAsia"/>
+        </w:rPr>
+        <w:t>瀏覽器使用內建的預設規則呈現各個元素，但也可以使用CSS添加自己想要的樣式與格式規則，不需要用預設規則</w:t>
+      </w:r>
+    </w:p>
+    <w:p>
+      <w:pPr>
+        <w:spacing w:beforeLines="50" w:before="180"/>
+        <w:ind w:rightChars="50" w:right="120" w:firstLine="480"/>
+        <w:rPr>
+          <w:rFonts w:ascii="標楷體" w:eastAsia="標楷體" w:hAnsi="標楷體"/>
+        </w:rPr>
+      </w:pPr>
+      <w:r>
+        <w:rPr>
+          <w:rFonts w:ascii="標楷體" w:eastAsia="標楷體" w:hAnsi="標楷體" w:hint="eastAsia"/>
+        </w:rPr>
+        <w:t>另外瀏覽器不在乎tab 換行字元 與大多數空格</w:t>
+      </w:r>
+      <w:r>
+        <w:rPr>
+          <w:rFonts w:ascii="標楷體" w:eastAsia="標楷體" w:hAnsi="標楷體" w:hint="eastAsia"/>
+        </w:rPr>
+        <w:t>，因此在撰寫html時可以依需求換行、空格排版以增加可讀性。</w:t>
+      </w:r>
+    </w:p>
+    <w:p>
+      <w:pPr>
+        <w:spacing w:beforeLines="50" w:before="180"/>
+        <w:ind w:rightChars="50" w:right="120" w:firstLine="480"/>
+        <w:rPr>
+          <w:rFonts w:ascii="標楷體" w:eastAsia="標楷體" w:hAnsi="標楷體"/>
+        </w:rPr>
+      </w:pPr>
+      <w:r>
+        <w:rPr>
+          <w:rFonts w:ascii="標楷體" w:eastAsia="標楷體" w:hAnsi="標楷體"/>
+        </w:rPr>
+        <w:t>H</w:t>
+      </w:r>
+      <w:r>
+        <w:rPr>
+          <w:rFonts w:ascii="標楷體" w:eastAsia="標楷體" w:hAnsi="標楷體" w:hint="eastAsia"/>
+        </w:rPr>
+        <w:t>tml通常</w:t>
+      </w:r>
+      <w:proofErr w:type="gramStart"/>
+      <w:r>
+        <w:rPr>
+          <w:rFonts w:ascii="標楷體" w:eastAsia="標楷體" w:hAnsi="標楷體" w:hint="eastAsia"/>
+        </w:rPr>
+        <w:t>形成巢</w:t>
+      </w:r>
+      <w:proofErr w:type="gramEnd"/>
+      <w:r>
+        <w:rPr>
+          <w:rFonts w:ascii="標楷體" w:eastAsia="標楷體" w:hAnsi="標楷體" w:hint="eastAsia"/>
+        </w:rPr>
+        <w:t>狀結構，很多html元素標籤中間有著其他html元素標籤</w:t>
       </w:r>
     </w:p>
     <w:p>
@@ -336,168 +548,8 @@
         <w:spacing w:beforeLines="50" w:before="180"/>
         <w:ind w:rightChars="50" w:right="120"/>
         <w:rPr>
-          <w:rFonts w:ascii="標楷體" w:eastAsia="標楷體" w:hAnsi="標楷體" w:hint="eastAsia"/>
-        </w:rPr>
-      </w:pPr>
-      <w:r>
-        <w:rPr>
-          <w:rFonts w:ascii="標楷體" w:eastAsia="標楷體" w:hAnsi="標楷體" w:hint="eastAsia"/>
-        </w:rPr>
-        <w:t>瀏覽器讀html原始碼，會解譯環繞文字內容的標籤&lt;tag&gt;</w:t>
-      </w:r>
-      <w:r>
-        <w:rPr>
-          <w:rFonts w:ascii="標楷體" w:eastAsia="標楷體" w:hAnsi="標楷體" w:hint="eastAsia"/>
-        </w:rPr>
-        <w:t>，</w:t>
-      </w:r>
-      <w:r>
-        <w:rPr>
-          <w:rFonts w:ascii="標楷體" w:eastAsia="標楷體" w:hAnsi="標楷體" w:hint="eastAsia"/>
-        </w:rPr>
-        <w:t>標籤描述文字內容的</w:t>
-      </w:r>
-      <w:r>
-        <w:rPr>
-          <w:rFonts w:ascii="標楷體" w:eastAsia="標楷體" w:hAnsi="標楷體" w:hint="eastAsia"/>
-          <w:b/>
-        </w:rPr>
-        <w:t>架構</w:t>
-      </w:r>
-      <w:r>
-        <w:rPr>
-          <w:rFonts w:ascii="標楷體" w:eastAsia="標楷體" w:hAnsi="標楷體" w:hint="eastAsia"/>
-        </w:rPr>
-        <w:t>與</w:t>
-      </w:r>
-      <w:r>
-        <w:rPr>
-          <w:rFonts w:ascii="標楷體" w:eastAsia="標楷體" w:hAnsi="標楷體" w:hint="eastAsia"/>
-          <w:b/>
-        </w:rPr>
-        <w:t>意義</w:t>
-      </w:r>
-      <w:r>
-        <w:rPr>
-          <w:rFonts w:ascii="標楷體" w:eastAsia="標楷體" w:hAnsi="標楷體" w:hint="eastAsia"/>
-          <w:b/>
-        </w:rPr>
-        <w:t>，</w:t>
-      </w:r>
-      <w:r>
-        <w:rPr>
-          <w:rFonts w:ascii="標楷體" w:eastAsia="標楷體" w:hAnsi="標楷體" w:hint="eastAsia"/>
-        </w:rPr>
-        <w:t>意思就是</w:t>
-      </w:r>
-      <w:r>
-        <w:rPr>
           <w:rFonts w:ascii="標楷體" w:eastAsia="標楷體" w:hAnsi="標楷體"/>
-        </w:rPr>
-        <w:t>H</w:t>
-      </w:r>
-      <w:r>
-        <w:rPr>
-          <w:rFonts w:ascii="標楷體" w:eastAsia="標楷體" w:hAnsi="標楷體" w:hint="eastAsia"/>
-        </w:rPr>
-        <w:t>tml對瀏覽器說明了文件架構:如標題位置、段落位置</w:t>
-      </w:r>
-      <w:r>
-        <w:rPr>
-          <w:rFonts w:ascii="標楷體" w:eastAsia="標楷體" w:hAnsi="標楷體" w:hint="eastAsia"/>
-        </w:rPr>
-        <w:t>。</w:t>
-      </w:r>
-    </w:p>
-    <w:p>
-      <w:pPr>
-        <w:spacing w:beforeLines="50" w:before="180"/>
-        <w:ind w:rightChars="50" w:right="120"/>
-        <w:rPr>
-          <w:rFonts w:ascii="標楷體" w:eastAsia="標楷體" w:hAnsi="標楷體"/>
-        </w:rPr>
-      </w:pPr>
-    </w:p>
-    <w:p>
-      <w:pPr>
-        <w:spacing w:beforeLines="50" w:before="180"/>
-        <w:ind w:rightChars="50" w:right="120"/>
-        <w:rPr>
-          <w:rFonts w:ascii="標楷體" w:eastAsia="標楷體" w:hAnsi="標楷體" w:hint="eastAsia"/>
-        </w:rPr>
-      </w:pPr>
-      <w:r>
-        <w:rPr>
-          <w:rFonts w:ascii="標楷體" w:eastAsia="標楷體" w:hAnsi="標楷體" w:hint="eastAsia"/>
-        </w:rPr>
-        <w:lastRenderedPageBreak/>
-        <w:t>瀏覽器使用內建的預設規則呈現各個元素，但也可以使用CSS添加自己想要的樣式與格式規則，不需要用預設規則</w:t>
-      </w:r>
-    </w:p>
-    <w:p>
-      <w:pPr>
-        <w:spacing w:beforeLines="50" w:before="180"/>
-        <w:ind w:rightChars="50" w:right="120"/>
-        <w:rPr>
-          <w:rFonts w:ascii="標楷體" w:eastAsia="標楷體" w:hAnsi="標楷體"/>
-        </w:rPr>
-      </w:pPr>
-      <w:bookmarkStart w:id="0" w:name="_GoBack"/>
-      <w:bookmarkEnd w:id="0"/>
-      <w:r>
-        <w:rPr>
-          <w:rFonts w:ascii="標楷體" w:eastAsia="標楷體" w:hAnsi="標楷體" w:hint="eastAsia"/>
-        </w:rPr>
-        <w:t>另外瀏覽器不在乎tab 換行字元 與大多數空格</w:t>
-      </w:r>
-      <w:r>
-        <w:rPr>
-          <w:rFonts w:ascii="標楷體" w:eastAsia="標楷體" w:hAnsi="標楷體" w:hint="eastAsia"/>
-        </w:rPr>
-        <w:t>，因此在撰寫html時可以依需求換行、空格排版以增加可讀性。</w:t>
-      </w:r>
-    </w:p>
-    <w:p>
-      <w:pPr>
-        <w:spacing w:beforeLines="50" w:before="180"/>
-        <w:ind w:rightChars="50" w:right="120"/>
-        <w:rPr>
-          <w:rFonts w:ascii="標楷體" w:eastAsia="標楷體" w:hAnsi="標楷體"/>
-        </w:rPr>
-      </w:pPr>
-      <w:r>
-        <w:rPr>
-          <w:rFonts w:ascii="標楷體" w:eastAsia="標楷體" w:hAnsi="標楷體"/>
-        </w:rPr>
-        <w:t>H</w:t>
-      </w:r>
-      <w:r>
-        <w:rPr>
-          <w:rFonts w:ascii="標楷體" w:eastAsia="標楷體" w:hAnsi="標楷體" w:hint="eastAsia"/>
-        </w:rPr>
-        <w:t>tml通常</w:t>
-      </w:r>
-      <w:proofErr w:type="gramStart"/>
-      <w:r>
-        <w:rPr>
-          <w:rFonts w:ascii="標楷體" w:eastAsia="標楷體" w:hAnsi="標楷體" w:hint="eastAsia"/>
-        </w:rPr>
-        <w:t>形成巢</w:t>
-      </w:r>
-      <w:proofErr w:type="gramEnd"/>
-      <w:r>
-        <w:rPr>
-          <w:rFonts w:ascii="標楷體" w:eastAsia="標楷體" w:hAnsi="標楷體" w:hint="eastAsia"/>
-        </w:rPr>
-        <w:t>狀結構，很多html元素標籤中間有著其他html元素標籤</w:t>
-      </w:r>
-    </w:p>
-    <w:p>
-      <w:pPr>
-        <w:spacing w:beforeLines="50" w:before="180"/>
-        <w:ind w:rightChars="50" w:right="120"/>
-        <w:rPr>
-          <w:rFonts w:ascii="標楷體" w:eastAsia="標楷體" w:hAnsi="標楷體"/>
+          <w:b/>
           <w:sz w:val="28"/>
           <w:szCs w:val="28"/>
         </w:rPr>
@@ -505,6 +557,7 @@
       <w:r>
         <w:rPr>
           <w:rFonts w:ascii="標楷體" w:eastAsia="標楷體" w:hAnsi="標楷體" w:hint="eastAsia"/>
+          <w:b/>
           <w:sz w:val="28"/>
           <w:szCs w:val="28"/>
         </w:rPr>
@@ -675,6 +728,7 @@
         <w:ind w:rightChars="50" w:right="120"/>
         <w:rPr>
           <w:rFonts w:ascii="標楷體" w:eastAsia="標楷體" w:hAnsi="標楷體"/>
+          <w:b/>
           <w:sz w:val="28"/>
           <w:szCs w:val="28"/>
         </w:rPr>
@@ -682,6 +736,7 @@
       <w:r>
         <w:rPr>
           <w:rFonts w:ascii="標楷體" w:eastAsia="標楷體" w:hAnsi="標楷體" w:hint="eastAsia"/>
+          <w:b/>
           <w:sz w:val="28"/>
           <w:szCs w:val="28"/>
         </w:rPr>
@@ -691,7 +746,7 @@
     <w:p>
       <w:pPr>
         <w:spacing w:beforeLines="50" w:before="180"/>
-        <w:ind w:rightChars="50" w:right="120"/>
+        <w:ind w:rightChars="50" w:right="120" w:firstLine="480"/>
         <w:rPr>
           <w:rFonts w:ascii="標楷體" w:eastAsia="標楷體" w:hAnsi="標楷體"/>
         </w:rPr>
@@ -700,7 +755,7 @@
         <w:rPr>
           <w:rFonts w:ascii="標楷體" w:eastAsia="標楷體" w:hAnsi="標楷體" w:hint="eastAsia"/>
         </w:rPr>
-        <w:t xml:space="preserve">   CSS與html是兩種不同</w:t>
+        <w:t>CSS與html是兩種不同</w:t>
       </w:r>
       <w:r>
         <w:rPr>

</xml_diff>